<commit_message>
Add finished term paper
</commit_message>
<xml_diff>
--- a/DSC461/Term Paper/Reference.docx
+++ b/DSC461/Term Paper/Reference.docx
@@ -17,6 +17,136 @@
           <w:sz w:val="26"/>
           <w:szCs w:val="26"/>
         </w:rPr>
+        <w:t>Goodies:</w:t>
+      </w:r>
+    </w:p>
+    <w:p>
+      <w:pPr>
+        <w:ind w:left="720" w:hanging="360"/>
+        <w:rPr>
+          <w:rFonts w:ascii="Times New Roman" w:hAnsi="Times New Roman" w:cs="Times New Roman"/>
+          <w:sz w:val="26"/>
+          <w:szCs w:val="26"/>
+        </w:rPr>
+      </w:pPr>
+    </w:p>
+    <w:p>
+      <w:pPr>
+        <w:pStyle w:val="ListParagraph"/>
+        <w:numPr>
+          <w:ilvl w:val="0"/>
+          <w:numId w:val="5"/>
+        </w:numPr>
+        <w:rPr>
+          <w:rFonts w:ascii="Times New Roman" w:hAnsi="Times New Roman" w:cs="Times New Roman"/>
+          <w:sz w:val="26"/>
+          <w:szCs w:val="26"/>
+        </w:rPr>
+      </w:pPr>
+      <w:r>
+        <w:rPr>
+          <w:rFonts w:ascii="Times New Roman" w:hAnsi="Times New Roman" w:cs="Times New Roman"/>
+          <w:sz w:val="26"/>
+          <w:szCs w:val="26"/>
+        </w:rPr>
+        <w:t>Both Cassandra and HBase are open-source NoSQL Database. Both database</w:t>
+      </w:r>
+      <w:r>
+        <w:rPr>
+          <w:rFonts w:ascii="Times New Roman" w:hAnsi="Times New Roman" w:cs="Times New Roman"/>
+          <w:sz w:val="26"/>
+          <w:szCs w:val="26"/>
+        </w:rPr>
+        <w:t xml:space="preserve">s </w:t>
+      </w:r>
+      <w:r>
+        <w:rPr>
+          <w:rFonts w:ascii="Times New Roman" w:hAnsi="Times New Roman" w:cs="Times New Roman"/>
+          <w:sz w:val="26"/>
+          <w:szCs w:val="26"/>
+        </w:rPr>
+        <w:t>can manage extremely large data sets</w:t>
+      </w:r>
+      <w:r>
+        <w:rPr>
+          <w:rFonts w:ascii="Times New Roman" w:hAnsi="Times New Roman" w:cs="Times New Roman"/>
+          <w:sz w:val="26"/>
+          <w:szCs w:val="26"/>
+        </w:rPr>
+        <w:t xml:space="preserve"> due to high linear scalability</w:t>
+      </w:r>
+      <w:r>
+        <w:rPr>
+          <w:rFonts w:ascii="Times New Roman" w:hAnsi="Times New Roman" w:cs="Times New Roman"/>
+          <w:sz w:val="26"/>
+          <w:szCs w:val="26"/>
+        </w:rPr>
+        <w:t xml:space="preserve"> and handle non-relational data.</w:t>
+      </w:r>
+    </w:p>
+    <w:p>
+      <w:pPr>
+        <w:pStyle w:val="ListParagraph"/>
+        <w:numPr>
+          <w:ilvl w:val="0"/>
+          <w:numId w:val="5"/>
+        </w:numPr>
+        <w:rPr>
+          <w:rFonts w:ascii="Times New Roman" w:hAnsi="Times New Roman" w:cs="Times New Roman"/>
+          <w:sz w:val="26"/>
+          <w:szCs w:val="26"/>
+        </w:rPr>
+      </w:pPr>
+      <w:r>
+        <w:rPr>
+          <w:rFonts w:ascii="Times New Roman" w:hAnsi="Times New Roman" w:cs="Times New Roman"/>
+          <w:sz w:val="26"/>
+          <w:szCs w:val="26"/>
+        </w:rPr>
+        <w:t xml:space="preserve">There is internode communication in both Cassandra and HBase. However, Cassandra uses Gossip Protocol for it. After this, the data will transfer from one node to another. In other words, we replicate the data. For this internode communication, HBase relies on Zookeeper Protocol. In this, one node acts as the boss through which all the other nodes </w:t>
+      </w:r>
+      <w:r>
+        <w:rPr>
+          <w:rFonts w:ascii="Times New Roman" w:hAnsi="Times New Roman" w:cs="Times New Roman"/>
+          <w:sz w:val="26"/>
+          <w:szCs w:val="26"/>
+        </w:rPr>
+        <w:t>get</w:t>
+      </w:r>
+      <w:r>
+        <w:rPr>
+          <w:rFonts w:ascii="Times New Roman" w:hAnsi="Times New Roman" w:cs="Times New Roman"/>
+          <w:sz w:val="26"/>
+          <w:szCs w:val="26"/>
+        </w:rPr>
+        <w:t xml:space="preserve"> the data.</w:t>
+      </w:r>
+    </w:p>
+    <w:p>
+      <w:pPr>
+        <w:ind w:left="720" w:hanging="360"/>
+        <w:rPr>
+          <w:rFonts w:ascii="Times New Roman" w:hAnsi="Times New Roman" w:cs="Times New Roman"/>
+          <w:sz w:val="26"/>
+          <w:szCs w:val="26"/>
+        </w:rPr>
+      </w:pPr>
+    </w:p>
+    <w:p>
+      <w:pPr>
+        <w:ind w:left="720" w:hanging="360"/>
+        <w:rPr>
+          <w:rFonts w:ascii="Times New Roman" w:hAnsi="Times New Roman" w:cs="Times New Roman"/>
+          <w:sz w:val="26"/>
+          <w:szCs w:val="26"/>
+        </w:rPr>
+      </w:pPr>
+      <w:r>
+        <w:rPr>
+          <w:rFonts w:ascii="Times New Roman" w:hAnsi="Times New Roman" w:cs="Times New Roman"/>
+          <w:sz w:val="26"/>
+          <w:szCs w:val="26"/>
+        </w:rPr>
         <w:t>Background:</w:t>
       </w:r>
     </w:p>
@@ -54,7 +184,41 @@
           <w:sz w:val="26"/>
           <w:szCs w:val="26"/>
         </w:rPr>
-        <w:t>: open-source, non-relational, distributed database modeled after Google’s Bigtable</w:t>
+        <w:t xml:space="preserve">: open-source, non-relational, distributed database modeled after Google’s </w:t>
+      </w:r>
+      <w:proofErr w:type="spellStart"/>
+      <w:r>
+        <w:rPr>
+          <w:rFonts w:ascii="Times New Roman" w:hAnsi="Times New Roman" w:cs="Times New Roman"/>
+          <w:sz w:val="26"/>
+          <w:szCs w:val="26"/>
+        </w:rPr>
+        <w:t>Big</w:t>
+      </w:r>
+      <w:r>
+        <w:rPr>
+          <w:rFonts w:ascii="Times New Roman" w:hAnsi="Times New Roman" w:cs="Times New Roman"/>
+          <w:sz w:val="26"/>
+          <w:szCs w:val="26"/>
+        </w:rPr>
+        <w:t>T</w:t>
+      </w:r>
+      <w:r>
+        <w:rPr>
+          <w:rFonts w:ascii="Times New Roman" w:hAnsi="Times New Roman" w:cs="Times New Roman"/>
+          <w:sz w:val="26"/>
+          <w:szCs w:val="26"/>
+        </w:rPr>
+        <w:t>able</w:t>
+      </w:r>
+      <w:proofErr w:type="spellEnd"/>
+      <w:r>
+        <w:rPr>
+          <w:rFonts w:ascii="Times New Roman" w:hAnsi="Times New Roman" w:cs="Times New Roman"/>
+          <w:sz w:val="26"/>
+          <w:szCs w:val="26"/>
+        </w:rPr>
+        <w:t>. Initial release in March 2008.</w:t>
       </w:r>
     </w:p>
     <w:p>
@@ -92,6 +256,84 @@
           <w:szCs w:val="26"/>
         </w:rPr>
       </w:pPr>
+      <w:r>
+        <w:rPr>
+          <w:rFonts w:ascii="Times New Roman" w:hAnsi="Times New Roman" w:cs="Times New Roman"/>
+          <w:sz w:val="26"/>
+          <w:szCs w:val="26"/>
+        </w:rPr>
+        <w:t xml:space="preserve">Based on Master Slave </w:t>
+      </w:r>
+      <w:r>
+        <w:rPr>
+          <w:rFonts w:ascii="Times New Roman" w:hAnsi="Times New Roman" w:cs="Times New Roman"/>
+          <w:sz w:val="26"/>
+          <w:szCs w:val="26"/>
+        </w:rPr>
+        <w:t>A</w:t>
+      </w:r>
+      <w:r>
+        <w:rPr>
+          <w:rFonts w:ascii="Times New Roman" w:hAnsi="Times New Roman" w:cs="Times New Roman"/>
+          <w:sz w:val="26"/>
+          <w:szCs w:val="26"/>
+        </w:rPr>
+        <w:t xml:space="preserve">rchitecture </w:t>
+      </w:r>
+      <w:r>
+        <w:rPr>
+          <w:rFonts w:ascii="Times New Roman" w:hAnsi="Times New Roman" w:cs="Times New Roman"/>
+          <w:sz w:val="26"/>
+          <w:szCs w:val="26"/>
+        </w:rPr>
+        <w:t>M</w:t>
+      </w:r>
+      <w:r>
+        <w:rPr>
+          <w:rFonts w:ascii="Times New Roman" w:hAnsi="Times New Roman" w:cs="Times New Roman"/>
+          <w:sz w:val="26"/>
+          <w:szCs w:val="26"/>
+        </w:rPr>
+        <w:t>odel (</w:t>
+      </w:r>
+      <w:r>
+        <w:rPr>
+          <w:rFonts w:ascii="Times New Roman" w:hAnsi="Times New Roman" w:cs="Times New Roman"/>
+          <w:sz w:val="26"/>
+          <w:szCs w:val="26"/>
+        </w:rPr>
+        <w:t>https://en.wikipedia.org/wiki/Master/slave_(technology)</w:t>
+      </w:r>
+      <w:r>
+        <w:rPr>
+          <w:rFonts w:ascii="Times New Roman" w:hAnsi="Times New Roman" w:cs="Times New Roman"/>
+          <w:sz w:val="26"/>
+          <w:szCs w:val="26"/>
+        </w:rPr>
+        <w:t>)</w:t>
+      </w:r>
+    </w:p>
+    <w:p>
+      <w:pPr>
+        <w:pStyle w:val="ListParagraph"/>
+        <w:numPr>
+          <w:ilvl w:val="1"/>
+          <w:numId w:val="3"/>
+        </w:numPr>
+        <w:rPr>
+          <w:rFonts w:ascii="Times New Roman" w:hAnsi="Times New Roman" w:cs="Times New Roman"/>
+          <w:sz w:val="26"/>
+          <w:szCs w:val="26"/>
+        </w:rPr>
+      </w:pPr>
+      <w:r>
+        <w:rPr>
+          <w:rFonts w:ascii="Times New Roman" w:hAnsi="Times New Roman" w:cs="Times New Roman"/>
+          <w:sz w:val="26"/>
+          <w:szCs w:val="26"/>
+        </w:rPr>
+        <w:t>Runs on top of the Hadoop Cluster. Technologies like Apache Hive can be put on top of Hadoop for providing SQL-like interface for data query and analysis</w:t>
+      </w:r>
     </w:p>
     <w:p>
       <w:pPr>
@@ -178,7 +420,7 @@
       <w:pPr>
         <w:ind w:left="720" w:hanging="360"/>
         <w:rPr>
-          <w:rFonts w:ascii="Times New Roman" w:hAnsi="Times New Roman" w:cs="Times New Roman" w:hint="eastAsia"/>
+          <w:rFonts w:ascii="Times New Roman" w:hAnsi="Times New Roman" w:cs="Times New Roman"/>
           <w:sz w:val="26"/>
           <w:szCs w:val="26"/>
         </w:rPr>
@@ -200,6 +442,24 @@
         </w:rPr>
         <w:t>: free and open-source, distributed, wide column store, NoSQL database management system</w:t>
       </w:r>
+      <w:r>
+        <w:rPr>
+          <w:rFonts w:ascii="Times New Roman" w:hAnsi="Times New Roman" w:cs="Times New Roman"/>
+          <w:sz w:val="26"/>
+          <w:szCs w:val="26"/>
+        </w:rPr>
+        <w:t xml:space="preserve">. Cassandra takes inspirations from both Amazon’s Dynamo and Google’s </w:t>
+      </w:r>
+      <w:proofErr w:type="spellStart"/>
+      <w:r>
+        <w:rPr>
+          <w:rFonts w:ascii="Times New Roman" w:hAnsi="Times New Roman" w:cs="Times New Roman"/>
+          <w:sz w:val="26"/>
+          <w:szCs w:val="26"/>
+        </w:rPr>
+        <w:t>BigTable</w:t>
+      </w:r>
+      <w:proofErr w:type="spellEnd"/>
     </w:p>
     <w:p>
       <w:pPr>
@@ -242,15 +502,31 @@
           <w:sz w:val="26"/>
           <w:szCs w:val="26"/>
         </w:rPr>
-        <w:t>Reliability:</w:t>
-      </w:r>
-      <w:r>
-        <w:rPr>
-          <w:rFonts w:ascii="Times New Roman" w:hAnsi="Times New Roman" w:cs="Times New Roman"/>
-          <w:sz w:val="26"/>
-          <w:szCs w:val="26"/>
-        </w:rPr>
-        <w:t xml:space="preserve"> “treats failures as the norm rather than the exception”</w:t>
+        <w:t>Based on Active – Active N</w:t>
+      </w:r>
+      <w:r>
+        <w:rPr>
+          <w:rFonts w:ascii="Times New Roman" w:hAnsi="Times New Roman" w:cs="Times New Roman"/>
+          <w:sz w:val="26"/>
+          <w:szCs w:val="26"/>
+        </w:rPr>
+        <w:t>ode Model (</w:t>
+      </w:r>
+      <w:r>
+        <w:rPr>
+          <w:rFonts w:ascii="Times New Roman" w:hAnsi="Times New Roman" w:cs="Times New Roman"/>
+          <w:sz w:val="26"/>
+          <w:szCs w:val="26"/>
+        </w:rPr>
+        <w:t>https://en.wikipedia.org/wiki/High-availability_cluster</w:t>
+      </w:r>
+      <w:r>
+        <w:rPr>
+          <w:rFonts w:ascii="Times New Roman" w:hAnsi="Times New Roman" w:cs="Times New Roman"/>
+          <w:sz w:val="26"/>
+          <w:szCs w:val="26"/>
+        </w:rPr>
+        <w:t>)</w:t>
       </w:r>
     </w:p>
     <w:p>
@@ -272,7 +548,37 @@
           <w:sz w:val="26"/>
           <w:szCs w:val="26"/>
         </w:rPr>
-        <w:t>Efficiency</w:t>
+        <w:t>Reliability:</w:t>
+      </w:r>
+      <w:r>
+        <w:rPr>
+          <w:rFonts w:ascii="Times New Roman" w:hAnsi="Times New Roman" w:cs="Times New Roman"/>
+          <w:sz w:val="26"/>
+          <w:szCs w:val="26"/>
+        </w:rPr>
+        <w:t xml:space="preserve"> “treats failures as the norm rather than the exception”</w:t>
+      </w:r>
+    </w:p>
+    <w:p>
+      <w:pPr>
+        <w:pStyle w:val="ListParagraph"/>
+        <w:numPr>
+          <w:ilvl w:val="2"/>
+          <w:numId w:val="2"/>
+        </w:numPr>
+        <w:rPr>
+          <w:rFonts w:ascii="Times New Roman" w:hAnsi="Times New Roman" w:cs="Times New Roman"/>
+          <w:sz w:val="26"/>
+          <w:szCs w:val="26"/>
+        </w:rPr>
+      </w:pPr>
+      <w:r>
+        <w:rPr>
+          <w:rFonts w:ascii="Times New Roman" w:hAnsi="Times New Roman" w:cs="Times New Roman"/>
+          <w:sz w:val="26"/>
+          <w:szCs w:val="26"/>
+        </w:rPr>
+        <w:t>All nodes are in sync with each other. Every node contains a copy of the entire data within the cluster. In case of any node failure, client can still read data from rest available nodes</w:t>
       </w:r>
     </w:p>
     <w:p>
@@ -294,6 +600,28 @@
           <w:sz w:val="26"/>
           <w:szCs w:val="26"/>
         </w:rPr>
+        <w:t>Efficiency</w:t>
+      </w:r>
+    </w:p>
+    <w:p>
+      <w:pPr>
+        <w:pStyle w:val="ListParagraph"/>
+        <w:numPr>
+          <w:ilvl w:val="1"/>
+          <w:numId w:val="2"/>
+        </w:numPr>
+        <w:rPr>
+          <w:rFonts w:ascii="Times New Roman" w:hAnsi="Times New Roman" w:cs="Times New Roman"/>
+          <w:sz w:val="26"/>
+          <w:szCs w:val="26"/>
+        </w:rPr>
+      </w:pPr>
+      <w:r>
+        <w:rPr>
+          <w:rFonts w:ascii="Times New Roman" w:hAnsi="Times New Roman" w:cs="Times New Roman"/>
+          <w:sz w:val="26"/>
+          <w:szCs w:val="26"/>
+        </w:rPr>
         <w:t>Scalable</w:t>
       </w:r>
     </w:p>
@@ -332,6 +660,28 @@
           <w:szCs w:val="26"/>
         </w:rPr>
       </w:pPr>
+      <w:r>
+        <w:rPr>
+          <w:rFonts w:ascii="Times New Roman" w:hAnsi="Times New Roman" w:cs="Times New Roman"/>
+          <w:sz w:val="26"/>
+          <w:szCs w:val="26"/>
+        </w:rPr>
+        <w:t>CQL (Cassandra Query Language) is Cassandra’s query language but having syntax same as SQL. It supports all major OS like Linux, Unix, OSX, and windows</w:t>
+      </w:r>
+    </w:p>
+    <w:p>
+      <w:pPr>
+        <w:pStyle w:val="ListParagraph"/>
+        <w:numPr>
+          <w:ilvl w:val="0"/>
+          <w:numId w:val="2"/>
+        </w:numPr>
+        <w:rPr>
+          <w:rFonts w:ascii="Times New Roman" w:hAnsi="Times New Roman" w:cs="Times New Roman"/>
+          <w:sz w:val="26"/>
+          <w:szCs w:val="26"/>
+        </w:rPr>
+      </w:pPr>
     </w:p>
     <w:p>
       <w:pPr>
@@ -501,8 +851,6 @@
         </w:rPr>
         <w:t>Inbox Search enables users to search through their Facebook Inbox. The system was required to handle a very high write throughout, billions of writes per day, and also scale with the number of users</w:t>
       </w:r>
-      <w:bookmarkStart w:id="0" w:name="_GoBack"/>
-      <w:bookmarkEnd w:id="0"/>
     </w:p>
     <w:p>
       <w:pPr>
@@ -588,10 +936,61 @@
     </w:p>
     <w:p>
       <w:pPr>
+        <w:rPr>
+          <w:rFonts w:ascii="Times New Roman" w:hAnsi="Times New Roman" w:cs="Times New Roman"/>
+          <w:sz w:val="26"/>
+          <w:szCs w:val="26"/>
+        </w:rPr>
+      </w:pPr>
+    </w:p>
+    <w:p>
+      <w:pPr>
+        <w:rPr>
+          <w:rFonts w:ascii="Times New Roman" w:hAnsi="Times New Roman" w:cs="Times New Roman"/>
+          <w:sz w:val="26"/>
+          <w:szCs w:val="26"/>
+        </w:rPr>
+      </w:pPr>
+    </w:p>
+    <w:p>
+      <w:pPr>
+        <w:rPr>
+          <w:rFonts w:ascii="Times New Roman" w:hAnsi="Times New Roman" w:cs="Times New Roman"/>
+          <w:sz w:val="26"/>
+          <w:szCs w:val="26"/>
+        </w:rPr>
+      </w:pPr>
+      <w:r>
+        <w:rPr>
+          <w:rFonts w:ascii="Times New Roman" w:hAnsi="Times New Roman" w:cs="Times New Roman"/>
+          <w:sz w:val="26"/>
+          <w:szCs w:val="26"/>
+        </w:rPr>
+        <w:t>Architecture</w:t>
+      </w:r>
+      <w:r>
+        <w:rPr>
+          <w:rFonts w:ascii="Times New Roman" w:hAnsi="Times New Roman" w:cs="Times New Roman"/>
+          <w:sz w:val="26"/>
+          <w:szCs w:val="26"/>
+        </w:rPr>
+        <w:t xml:space="preserve"> (Photo)</w:t>
+      </w:r>
+      <w:r>
+        <w:rPr>
+          <w:rFonts w:ascii="Times New Roman" w:hAnsi="Times New Roman" w:cs="Times New Roman"/>
+          <w:sz w:val="26"/>
+          <w:szCs w:val="26"/>
+        </w:rPr>
+        <w:t>:</w:t>
+      </w:r>
+    </w:p>
+    <w:p>
+      <w:pPr>
         <w:pStyle w:val="ListParagraph"/>
         <w:numPr>
           <w:ilvl w:val="0"/>
-          <w:numId w:val="1"/>
+          <w:numId w:val="4"/>
         </w:numPr>
         <w:rPr>
           <w:rFonts w:ascii="Times New Roman" w:hAnsi="Times New Roman" w:cs="Times New Roman"/>
@@ -599,13 +998,858 @@
           <w:szCs w:val="26"/>
         </w:rPr>
       </w:pPr>
-      <w:r>
-        <w:rPr>
-          <w:rFonts w:ascii="Times New Roman" w:hAnsi="Times New Roman" w:cs="Times New Roman"/>
-          <w:sz w:val="26"/>
-          <w:szCs w:val="26"/>
-        </w:rPr>
-        <w:t>s</w:t>
+      <w:proofErr w:type="spellStart"/>
+      <w:r>
+        <w:rPr>
+          <w:rFonts w:ascii="Times New Roman" w:hAnsi="Times New Roman" w:cs="Times New Roman"/>
+          <w:sz w:val="26"/>
+          <w:szCs w:val="26"/>
+        </w:rPr>
+        <w:t>SPoF</w:t>
+      </w:r>
+      <w:proofErr w:type="spellEnd"/>
+      <w:r>
+        <w:rPr>
+          <w:rFonts w:ascii="Times New Roman" w:hAnsi="Times New Roman" w:cs="Times New Roman"/>
+          <w:sz w:val="26"/>
+          <w:szCs w:val="26"/>
+        </w:rPr>
+        <w:t xml:space="preserve"> (Single Point of Failure): </w:t>
+      </w:r>
+      <w:r>
+        <w:rPr>
+          <w:rFonts w:ascii="Times New Roman" w:hAnsi="Times New Roman" w:cs="Times New Roman"/>
+          <w:sz w:val="26"/>
+          <w:szCs w:val="26"/>
+        </w:rPr>
+        <w:t xml:space="preserve">Cassandra has a </w:t>
+      </w:r>
+      <w:proofErr w:type="spellStart"/>
+      <w:r>
+        <w:rPr>
+          <w:rFonts w:ascii="Times New Roman" w:hAnsi="Times New Roman" w:cs="Times New Roman"/>
+          <w:sz w:val="26"/>
+          <w:szCs w:val="26"/>
+        </w:rPr>
+        <w:t>masterless</w:t>
+      </w:r>
+      <w:proofErr w:type="spellEnd"/>
+      <w:r>
+        <w:rPr>
+          <w:rFonts w:ascii="Times New Roman" w:hAnsi="Times New Roman" w:cs="Times New Roman"/>
+          <w:sz w:val="26"/>
+          <w:szCs w:val="26"/>
+        </w:rPr>
+        <w:t xml:space="preserve"> architecture while HBase is master-based: </w:t>
+      </w:r>
+    </w:p>
+    <w:p>
+      <w:pPr>
+        <w:pStyle w:val="ListParagraph"/>
+        <w:numPr>
+          <w:ilvl w:val="1"/>
+          <w:numId w:val="4"/>
+        </w:numPr>
+        <w:rPr>
+          <w:rFonts w:ascii="Times New Roman" w:hAnsi="Times New Roman" w:cs="Times New Roman"/>
+          <w:sz w:val="26"/>
+          <w:szCs w:val="26"/>
+        </w:rPr>
+      </w:pPr>
+      <w:r>
+        <w:rPr>
+          <w:rFonts w:ascii="Times New Roman" w:hAnsi="Times New Roman" w:cs="Times New Roman"/>
+          <w:sz w:val="26"/>
+          <w:szCs w:val="26"/>
+        </w:rPr>
+        <w:t xml:space="preserve">When a master goes down in HBase system, although the cluster still have some working time due to the fact that an HBase client communicate directly with the slave-server without contacting the master, HBase is incompetent with Cassandra in this case because its cluster is always available. Therefore, if </w:t>
+      </w:r>
+      <w:r>
+        <w:rPr>
+          <w:rFonts w:ascii="Times New Roman" w:hAnsi="Times New Roman" w:cs="Times New Roman"/>
+          <w:sz w:val="26"/>
+          <w:szCs w:val="26"/>
+        </w:rPr>
+        <w:t>a</w:t>
+      </w:r>
+      <w:r>
+        <w:rPr>
+          <w:rFonts w:ascii="Times New Roman" w:hAnsi="Times New Roman" w:cs="Times New Roman"/>
+          <w:sz w:val="26"/>
+          <w:szCs w:val="26"/>
+        </w:rPr>
+        <w:t xml:space="preserve"> user cannot afford any downtimes, Cassandra is preferable than HBase </w:t>
+      </w:r>
+    </w:p>
+    <w:p>
+      <w:pPr>
+        <w:pStyle w:val="ListParagraph"/>
+        <w:numPr>
+          <w:ilvl w:val="0"/>
+          <w:numId w:val="4"/>
+        </w:numPr>
+        <w:rPr>
+          <w:rFonts w:ascii="Times New Roman" w:hAnsi="Times New Roman" w:cs="Times New Roman"/>
+          <w:sz w:val="26"/>
+          <w:szCs w:val="26"/>
+        </w:rPr>
+      </w:pPr>
+      <w:r>
+        <w:rPr>
+          <w:rFonts w:ascii="Times New Roman" w:hAnsi="Times New Roman" w:cs="Times New Roman"/>
+          <w:sz w:val="26"/>
+          <w:szCs w:val="26"/>
+        </w:rPr>
+        <w:t>Data-replication</w:t>
+      </w:r>
+    </w:p>
+    <w:p>
+      <w:pPr>
+        <w:pStyle w:val="ListParagraph"/>
+        <w:numPr>
+          <w:ilvl w:val="1"/>
+          <w:numId w:val="4"/>
+        </w:numPr>
+        <w:rPr>
+          <w:rFonts w:ascii="Times New Roman" w:hAnsi="Times New Roman" w:cs="Times New Roman"/>
+          <w:sz w:val="26"/>
+          <w:szCs w:val="26"/>
+        </w:rPr>
+      </w:pPr>
+      <w:r>
+        <w:rPr>
+          <w:rFonts w:ascii="Times New Roman" w:hAnsi="Times New Roman" w:cs="Times New Roman"/>
+          <w:sz w:val="26"/>
+          <w:szCs w:val="26"/>
+        </w:rPr>
+        <w:t xml:space="preserve">Because Cassandra tries hard to ensure availability, it </w:t>
+      </w:r>
+      <w:r>
+        <w:rPr>
+          <w:rFonts w:ascii="Times New Roman" w:hAnsi="Times New Roman" w:cs="Times New Roman"/>
+          <w:sz w:val="26"/>
+          <w:szCs w:val="26"/>
+        </w:rPr>
+        <w:t>replicates sync</w:t>
+      </w:r>
+      <w:r>
+        <w:rPr>
+          <w:rFonts w:ascii="Times New Roman" w:hAnsi="Times New Roman" w:cs="Times New Roman"/>
+          <w:sz w:val="26"/>
+          <w:szCs w:val="26"/>
+        </w:rPr>
+        <w:t xml:space="preserve"> data</w:t>
+      </w:r>
+      <w:r>
+        <w:rPr>
+          <w:rFonts w:ascii="Times New Roman" w:hAnsi="Times New Roman" w:cs="Times New Roman"/>
+          <w:sz w:val="26"/>
+          <w:szCs w:val="26"/>
+        </w:rPr>
+        <w:t xml:space="preserve"> between nodes</w:t>
+      </w:r>
+      <w:r>
+        <w:rPr>
+          <w:rFonts w:ascii="Times New Roman" w:hAnsi="Times New Roman" w:cs="Times New Roman"/>
+          <w:sz w:val="26"/>
+          <w:szCs w:val="26"/>
+        </w:rPr>
+        <w:t xml:space="preserve"> which creates data inconsistency problem. Hence, from another angle, if a user relies heavily on data consistency, a stronger consistent HBase system</w:t>
+      </w:r>
+      <w:r>
+        <w:rPr>
+          <w:rFonts w:ascii="Times New Roman" w:hAnsi="Times New Roman" w:cs="Times New Roman"/>
+          <w:sz w:val="26"/>
+          <w:szCs w:val="26"/>
+        </w:rPr>
+        <w:t>, which writes data only to one place,</w:t>
+      </w:r>
+      <w:r>
+        <w:rPr>
+          <w:rFonts w:ascii="Times New Roman" w:hAnsi="Times New Roman" w:cs="Times New Roman"/>
+          <w:sz w:val="26"/>
+          <w:szCs w:val="26"/>
+        </w:rPr>
+        <w:t xml:space="preserve"> is superior than Cassandra</w:t>
+      </w:r>
+      <w:r>
+        <w:rPr>
+          <w:rFonts w:ascii="Times New Roman" w:hAnsi="Times New Roman" w:cs="Times New Roman"/>
+          <w:sz w:val="26"/>
+          <w:szCs w:val="26"/>
+        </w:rPr>
+        <w:t>.</w:t>
+      </w:r>
+    </w:p>
+    <w:p>
+      <w:pPr>
+        <w:pStyle w:val="ListParagraph"/>
+        <w:numPr>
+          <w:ilvl w:val="0"/>
+          <w:numId w:val="4"/>
+        </w:numPr>
+        <w:rPr>
+          <w:rFonts w:ascii="Times New Roman" w:hAnsi="Times New Roman" w:cs="Times New Roman"/>
+          <w:sz w:val="26"/>
+          <w:szCs w:val="26"/>
+        </w:rPr>
+      </w:pPr>
+      <w:r>
+        <w:rPr>
+          <w:rFonts w:ascii="Times New Roman" w:hAnsi="Times New Roman" w:cs="Times New Roman"/>
+          <w:sz w:val="26"/>
+          <w:szCs w:val="26"/>
+        </w:rPr>
+        <w:t>Cassandra supports both data management and storage by itself, while HBase is only designed for data management and typically relies on HDFS for data storage.</w:t>
+      </w:r>
+    </w:p>
+    <w:p>
+      <w:pPr>
+        <w:pStyle w:val="ListParagraph"/>
+        <w:numPr>
+          <w:ilvl w:val="0"/>
+          <w:numId w:val="4"/>
+        </w:numPr>
+        <w:rPr>
+          <w:rFonts w:ascii="Times New Roman" w:hAnsi="Times New Roman" w:cs="Times New Roman"/>
+          <w:sz w:val="26"/>
+          <w:szCs w:val="26"/>
+        </w:rPr>
+      </w:pPr>
+      <w:r>
+        <w:rPr>
+          <w:rFonts w:ascii="Times New Roman" w:hAnsi="Times New Roman" w:cs="Times New Roman"/>
+          <w:sz w:val="26"/>
+          <w:szCs w:val="26"/>
+        </w:rPr>
+        <w:t>DR (Disaster recovery): DR is possible in HBase if two master nodes are configured. In Cassandra, since it has Active – Active Node model, all nodes contain the copy of the same data. A recovery from disaster is easy.</w:t>
+      </w:r>
+    </w:p>
+    <w:p>
+      <w:pPr>
+        <w:pStyle w:val="ListParagraph"/>
+        <w:numPr>
+          <w:ilvl w:val="0"/>
+          <w:numId w:val="4"/>
+        </w:numPr>
+        <w:rPr>
+          <w:rFonts w:ascii="Times New Roman" w:hAnsi="Times New Roman" w:cs="Times New Roman"/>
+          <w:sz w:val="26"/>
+          <w:szCs w:val="26"/>
+        </w:rPr>
+      </w:pPr>
+      <w:r>
+        <w:rPr>
+          <w:rFonts w:ascii="Times New Roman" w:hAnsi="Times New Roman" w:cs="Times New Roman"/>
+          <w:sz w:val="26"/>
+          <w:szCs w:val="26"/>
+        </w:rPr>
+        <w:t>Faste</w:t>
+      </w:r>
+      <w:r>
+        <w:rPr>
+          <w:rFonts w:ascii="Times New Roman" w:hAnsi="Times New Roman" w:cs="Times New Roman"/>
+          <w:sz w:val="26"/>
+          <w:szCs w:val="26"/>
+        </w:rPr>
+        <w:t>r</w:t>
+      </w:r>
+      <w:r>
+        <w:rPr>
+          <w:rFonts w:ascii="Times New Roman" w:hAnsi="Times New Roman" w:cs="Times New Roman"/>
+          <w:sz w:val="26"/>
+          <w:szCs w:val="26"/>
+        </w:rPr>
+        <w:t xml:space="preserve"> and </w:t>
+      </w:r>
+      <w:r>
+        <w:rPr>
+          <w:rFonts w:ascii="Times New Roman" w:hAnsi="Times New Roman" w:cs="Times New Roman"/>
+          <w:sz w:val="26"/>
+          <w:szCs w:val="26"/>
+        </w:rPr>
+        <w:t xml:space="preserve">more </w:t>
+      </w:r>
+      <w:r>
+        <w:rPr>
+          <w:rFonts w:ascii="Times New Roman" w:hAnsi="Times New Roman" w:cs="Times New Roman"/>
+          <w:sz w:val="26"/>
+          <w:szCs w:val="26"/>
+        </w:rPr>
+        <w:t>consistent writes for HBase because it writes only on one server</w:t>
+      </w:r>
+    </w:p>
+    <w:p>
+      <w:pPr>
+        <w:rPr>
+          <w:rFonts w:ascii="Times New Roman" w:hAnsi="Times New Roman" w:cs="Times New Roman"/>
+          <w:sz w:val="26"/>
+          <w:szCs w:val="26"/>
+        </w:rPr>
+      </w:pPr>
+    </w:p>
+    <w:p>
+      <w:pPr>
+        <w:rPr>
+          <w:rFonts w:ascii="Times New Roman" w:hAnsi="Times New Roman" w:cs="Times New Roman"/>
+          <w:sz w:val="26"/>
+          <w:szCs w:val="26"/>
+        </w:rPr>
+      </w:pPr>
+      <w:r>
+        <w:rPr>
+          <w:rFonts w:ascii="Times New Roman" w:hAnsi="Times New Roman" w:cs="Times New Roman" w:hint="eastAsia"/>
+          <w:sz w:val="26"/>
+          <w:szCs w:val="26"/>
+        </w:rPr>
+        <w:t>Se</w:t>
+      </w:r>
+      <w:r>
+        <w:rPr>
+          <w:rFonts w:ascii="Times New Roman" w:hAnsi="Times New Roman" w:cs="Times New Roman"/>
+          <w:sz w:val="26"/>
+          <w:szCs w:val="26"/>
+        </w:rPr>
+        <w:t>curity</w:t>
+      </w:r>
+    </w:p>
+    <w:p>
+      <w:pPr>
+        <w:rPr>
+          <w:rFonts w:ascii="Times New Roman" w:hAnsi="Times New Roman" w:cs="Times New Roman"/>
+          <w:sz w:val="26"/>
+          <w:szCs w:val="26"/>
+        </w:rPr>
+      </w:pPr>
+    </w:p>
+    <w:p>
+      <w:pPr>
+        <w:rPr>
+          <w:rFonts w:ascii="Times New Roman" w:hAnsi="Times New Roman" w:cs="Times New Roman"/>
+          <w:sz w:val="26"/>
+          <w:szCs w:val="26"/>
+        </w:rPr>
+      </w:pPr>
+      <w:r>
+        <w:rPr>
+          <w:rFonts w:ascii="Times New Roman" w:hAnsi="Times New Roman" w:cs="Times New Roman"/>
+          <w:sz w:val="26"/>
+          <w:szCs w:val="26"/>
+        </w:rPr>
+        <w:t xml:space="preserve">Similar to all NoSQL databases, both HBase and Cassandra have some security issues because making the effort to secure data </w:t>
+      </w:r>
+      <w:r>
+        <w:rPr>
+          <w:rFonts w:ascii="Times New Roman" w:hAnsi="Times New Roman" w:cs="Times New Roman"/>
+          <w:sz w:val="26"/>
+          <w:szCs w:val="26"/>
+        </w:rPr>
+        <w:t>tends to make the system heavy and drag down the performance.</w:t>
+      </w:r>
+    </w:p>
+    <w:p>
+      <w:pPr>
+        <w:rPr>
+          <w:rFonts w:ascii="Times New Roman" w:hAnsi="Times New Roman" w:cs="Times New Roman"/>
+          <w:sz w:val="26"/>
+          <w:szCs w:val="26"/>
+        </w:rPr>
+      </w:pPr>
+    </w:p>
+    <w:p>
+      <w:pPr>
+        <w:rPr>
+          <w:rFonts w:ascii="Times New Roman" w:hAnsi="Times New Roman" w:cs="Times New Roman"/>
+          <w:sz w:val="26"/>
+          <w:szCs w:val="26"/>
+        </w:rPr>
+      </w:pPr>
+      <w:r>
+        <w:rPr>
+          <w:rFonts w:ascii="Times New Roman" w:hAnsi="Times New Roman" w:cs="Times New Roman"/>
+          <w:sz w:val="26"/>
+          <w:szCs w:val="26"/>
+        </w:rPr>
+        <w:lastRenderedPageBreak/>
+        <w:t xml:space="preserve">Nevertheless, both databases still have some features to secure data. Beyond the authentication and the authorization that exist in both HBase and Cassandra, Cassandra has client to node encryption, while </w:t>
+      </w:r>
+      <w:proofErr w:type="gramStart"/>
+      <w:r>
+        <w:rPr>
+          <w:rFonts w:ascii="Times New Roman" w:hAnsi="Times New Roman" w:cs="Times New Roman"/>
+          <w:sz w:val="26"/>
+          <w:szCs w:val="26"/>
+        </w:rPr>
+        <w:t>HBase ????</w:t>
+      </w:r>
+      <w:proofErr w:type="gramEnd"/>
+    </w:p>
+    <w:p>
+      <w:pPr>
+        <w:rPr>
+          <w:rFonts w:ascii="Times New Roman" w:hAnsi="Times New Roman" w:cs="Times New Roman"/>
+          <w:sz w:val="26"/>
+          <w:szCs w:val="26"/>
+        </w:rPr>
+      </w:pPr>
+    </w:p>
+    <w:p>
+      <w:pPr>
+        <w:rPr>
+          <w:rFonts w:ascii="Times New Roman" w:hAnsi="Times New Roman" w:cs="Times New Roman"/>
+          <w:sz w:val="26"/>
+          <w:szCs w:val="26"/>
+        </w:rPr>
+      </w:pPr>
+      <w:r>
+        <w:rPr>
+          <w:rFonts w:ascii="Times New Roman" w:hAnsi="Times New Roman" w:cs="Times New Roman"/>
+          <w:sz w:val="26"/>
+          <w:szCs w:val="26"/>
+        </w:rPr>
+        <w:t>Application</w:t>
+      </w:r>
+    </w:p>
+    <w:p>
+      <w:pPr>
+        <w:rPr>
+          <w:rFonts w:ascii="Times New Roman" w:hAnsi="Times New Roman" w:cs="Times New Roman"/>
+          <w:sz w:val="26"/>
+          <w:szCs w:val="26"/>
+        </w:rPr>
+      </w:pPr>
+    </w:p>
+    <w:p>
+      <w:pPr>
+        <w:rPr>
+          <w:rFonts w:ascii="Times New Roman" w:hAnsi="Times New Roman" w:cs="Times New Roman"/>
+          <w:sz w:val="26"/>
+          <w:szCs w:val="26"/>
+        </w:rPr>
+      </w:pPr>
+      <w:r>
+        <w:rPr>
+          <w:rFonts w:ascii="Times New Roman" w:hAnsi="Times New Roman" w:cs="Times New Roman"/>
+          <w:sz w:val="26"/>
+          <w:szCs w:val="26"/>
+        </w:rPr>
+        <w:t>Facebook moves from Cassand</w:t>
+      </w:r>
+      <w:bookmarkStart w:id="0" w:name="_GoBack"/>
+      <w:bookmarkEnd w:id="0"/>
+      <w:r>
+        <w:rPr>
+          <w:rFonts w:ascii="Times New Roman" w:hAnsi="Times New Roman" w:cs="Times New Roman"/>
+          <w:sz w:val="26"/>
+          <w:szCs w:val="26"/>
+        </w:rPr>
+        <w:t>ra to HBase (</w:t>
+      </w:r>
+      <w:r>
+        <w:rPr>
+          <w:rFonts w:ascii="Times New Roman" w:hAnsi="Times New Roman" w:cs="Times New Roman"/>
+          <w:sz w:val="26"/>
+          <w:szCs w:val="26"/>
+        </w:rPr>
+        <w:t>https://www.facebook.com/notes/facebook-engineering/the-underlying-technology-of-messages/454991608919/</w:t>
+      </w:r>
+      <w:r>
+        <w:rPr>
+          <w:rFonts w:ascii="Times New Roman" w:hAnsi="Times New Roman" w:cs="Times New Roman"/>
+          <w:sz w:val="26"/>
+          <w:szCs w:val="26"/>
+        </w:rPr>
+        <w:t>)</w:t>
+      </w:r>
+    </w:p>
+    <w:p>
+      <w:pPr>
+        <w:rPr>
+          <w:rFonts w:ascii="Times New Roman" w:hAnsi="Times New Roman" w:cs="Times New Roman"/>
+          <w:sz w:val="26"/>
+          <w:szCs w:val="26"/>
+        </w:rPr>
+      </w:pPr>
+    </w:p>
+    <w:p>
+      <w:pPr>
+        <w:rPr>
+          <w:rFonts w:ascii="Times New Roman" w:hAnsi="Times New Roman" w:cs="Times New Roman"/>
+          <w:sz w:val="26"/>
+          <w:szCs w:val="26"/>
+        </w:rPr>
+      </w:pPr>
+    </w:p>
+    <w:p>
+      <w:pPr>
+        <w:rPr>
+          <w:rFonts w:ascii="Times New Roman" w:hAnsi="Times New Roman" w:cs="Times New Roman"/>
+          <w:b/>
+          <w:sz w:val="26"/>
+          <w:szCs w:val="26"/>
+        </w:rPr>
+      </w:pPr>
+      <w:r>
+        <w:rPr>
+          <w:rFonts w:ascii="Times New Roman" w:hAnsi="Times New Roman" w:cs="Times New Roman"/>
+          <w:b/>
+          <w:sz w:val="26"/>
+          <w:szCs w:val="26"/>
+        </w:rPr>
+        <w:t>Sample Table in HBase</w:t>
+      </w:r>
+    </w:p>
+    <w:p>
+      <w:pPr>
+        <w:rPr>
+          <w:rFonts w:ascii="Times New Roman" w:hAnsi="Times New Roman" w:cs="Times New Roman"/>
+          <w:sz w:val="26"/>
+          <w:szCs w:val="26"/>
+        </w:rPr>
+      </w:pPr>
+      <w:r>
+        <w:rPr>
+          <w:rFonts w:ascii="Times New Roman" w:hAnsi="Times New Roman" w:cs="Times New Roman"/>
+          <w:sz w:val="26"/>
+          <w:szCs w:val="26"/>
+        </w:rPr>
+        <w:drawing>
+          <wp:inline distT="0" distB="0" distL="0" distR="0" wp14:anchorId="12869553" wp14:editId="22D9F7E8">
+            <wp:extent cx="5943600" cy="2215515"/>
+            <wp:effectExtent l="0" t="0" r="0" b="0"/>
+            <wp:docPr id="1" name="Picture 1"/>
+            <wp:cNvGraphicFramePr>
+              <a:graphicFrameLocks xmlns:a="http://schemas.openxmlformats.org/drawingml/2006/main" noChangeAspect="1"/>
+            </wp:cNvGraphicFramePr>
+            <a:graphic xmlns:a="http://schemas.openxmlformats.org/drawingml/2006/main">
+              <a:graphicData uri="http://schemas.openxmlformats.org/drawingml/2006/picture">
+                <pic:pic xmlns:pic="http://schemas.openxmlformats.org/drawingml/2006/picture">
+                  <pic:nvPicPr>
+                    <pic:cNvPr id="1" name=""/>
+                    <pic:cNvPicPr/>
+                  </pic:nvPicPr>
+                  <pic:blipFill>
+                    <a:blip r:embed="rId5"/>
+                    <a:stretch>
+                      <a:fillRect/>
+                    </a:stretch>
+                  </pic:blipFill>
+                  <pic:spPr>
+                    <a:xfrm>
+                      <a:off x="0" y="0"/>
+                      <a:ext cx="5943600" cy="2215515"/>
+                    </a:xfrm>
+                    <a:prstGeom prst="rect">
+                      <a:avLst/>
+                    </a:prstGeom>
+                  </pic:spPr>
+                </pic:pic>
+              </a:graphicData>
+            </a:graphic>
+          </wp:inline>
+        </w:drawing>
+      </w:r>
+    </w:p>
+    <w:p>
+      <w:pPr>
+        <w:rPr>
+          <w:rFonts w:ascii="Times New Roman" w:hAnsi="Times New Roman" w:cs="Times New Roman"/>
+          <w:b/>
+          <w:sz w:val="26"/>
+          <w:szCs w:val="26"/>
+        </w:rPr>
+      </w:pPr>
+      <w:r>
+        <w:rPr>
+          <w:rFonts w:ascii="Times New Roman" w:hAnsi="Times New Roman" w:cs="Times New Roman"/>
+          <w:b/>
+          <w:sz w:val="26"/>
+          <w:szCs w:val="26"/>
+        </w:rPr>
+        <w:t>HBase Data Model</w:t>
+      </w:r>
+      <w:r>
+        <w:rPr>
+          <w:rFonts w:ascii="Times New Roman" w:hAnsi="Times New Roman" w:cs="Times New Roman"/>
+          <w:b/>
+          <w:sz w:val="26"/>
+          <w:szCs w:val="26"/>
+        </w:rPr>
+        <w:t xml:space="preserve"> (Reference: Comparative Study of NoSQL Document, </w:t>
+      </w:r>
+      <w:proofErr w:type="spellStart"/>
+      <w:r>
+        <w:rPr>
+          <w:rFonts w:ascii="Times New Roman" w:hAnsi="Times New Roman" w:cs="Times New Roman"/>
+          <w:b/>
+          <w:sz w:val="26"/>
+          <w:szCs w:val="26"/>
+        </w:rPr>
+        <w:t>blablablab</w:t>
+      </w:r>
+      <w:proofErr w:type="spellEnd"/>
+      <w:r>
+        <w:rPr>
+          <w:rFonts w:ascii="Times New Roman" w:hAnsi="Times New Roman" w:cs="Times New Roman"/>
+          <w:b/>
+          <w:sz w:val="26"/>
+          <w:szCs w:val="26"/>
+        </w:rPr>
+        <w:t>)</w:t>
+      </w:r>
+    </w:p>
+    <w:p>
+      <w:pPr>
+        <w:rPr>
+          <w:rFonts w:ascii="Times New Roman" w:hAnsi="Times New Roman" w:cs="Times New Roman"/>
+          <w:sz w:val="26"/>
+          <w:szCs w:val="26"/>
+        </w:rPr>
+      </w:pPr>
+      <w:r>
+        <w:rPr>
+          <w:rFonts w:ascii="Times New Roman" w:hAnsi="Times New Roman" w:cs="Times New Roman"/>
+          <w:sz w:val="26"/>
+          <w:szCs w:val="26"/>
+        </w:rPr>
+        <w:drawing>
+          <wp:inline distT="0" distB="0" distL="0" distR="0" wp14:anchorId="23DA471A" wp14:editId="53AE4C75">
+            <wp:extent cx="4424901" cy="3363402"/>
+            <wp:effectExtent l="0" t="0" r="0" b="2540"/>
+            <wp:docPr id="2" name="Picture 2"/>
+            <wp:cNvGraphicFramePr>
+              <a:graphicFrameLocks xmlns:a="http://schemas.openxmlformats.org/drawingml/2006/main" noChangeAspect="1"/>
+            </wp:cNvGraphicFramePr>
+            <a:graphic xmlns:a="http://schemas.openxmlformats.org/drawingml/2006/main">
+              <a:graphicData uri="http://schemas.openxmlformats.org/drawingml/2006/picture">
+                <pic:pic xmlns:pic="http://schemas.openxmlformats.org/drawingml/2006/picture">
+                  <pic:nvPicPr>
+                    <pic:cNvPr id="1" name=""/>
+                    <pic:cNvPicPr/>
+                  </pic:nvPicPr>
+                  <pic:blipFill>
+                    <a:blip r:embed="rId6"/>
+                    <a:stretch>
+                      <a:fillRect/>
+                    </a:stretch>
+                  </pic:blipFill>
+                  <pic:spPr>
+                    <a:xfrm>
+                      <a:off x="0" y="0"/>
+                      <a:ext cx="4430805" cy="3367890"/>
+                    </a:xfrm>
+                    <a:prstGeom prst="rect">
+                      <a:avLst/>
+                    </a:prstGeom>
+                  </pic:spPr>
+                </pic:pic>
+              </a:graphicData>
+            </a:graphic>
+          </wp:inline>
+        </w:drawing>
+      </w:r>
+    </w:p>
+    <w:p>
+      <w:pPr>
+        <w:rPr>
+          <w:rFonts w:ascii="Times New Roman" w:hAnsi="Times New Roman" w:cs="Times New Roman"/>
+          <w:sz w:val="26"/>
+          <w:szCs w:val="26"/>
+        </w:rPr>
+      </w:pPr>
+    </w:p>
+    <w:p>
+      <w:pPr>
+        <w:rPr>
+          <w:rFonts w:ascii="Times New Roman" w:hAnsi="Times New Roman" w:cs="Times New Roman"/>
+          <w:b/>
+          <w:sz w:val="26"/>
+          <w:szCs w:val="26"/>
+        </w:rPr>
+      </w:pPr>
+      <w:r>
+        <w:rPr>
+          <w:rFonts w:ascii="Times New Roman" w:hAnsi="Times New Roman" w:cs="Times New Roman"/>
+          <w:b/>
+          <w:sz w:val="26"/>
+          <w:szCs w:val="26"/>
+        </w:rPr>
+        <w:lastRenderedPageBreak/>
+        <w:t xml:space="preserve">Cassandra write latency (Reference: </w:t>
+      </w:r>
+      <w:proofErr w:type="spellStart"/>
+      <w:r>
+        <w:rPr>
+          <w:rFonts w:ascii="Times New Roman" w:hAnsi="Times New Roman" w:cs="Times New Roman"/>
+          <w:b/>
+          <w:sz w:val="26"/>
+          <w:szCs w:val="26"/>
+        </w:rPr>
+        <w:t>Benchmaking</w:t>
+      </w:r>
+      <w:proofErr w:type="spellEnd"/>
+      <w:r>
+        <w:rPr>
+          <w:rFonts w:ascii="Times New Roman" w:hAnsi="Times New Roman" w:cs="Times New Roman"/>
+          <w:b/>
+          <w:sz w:val="26"/>
+          <w:szCs w:val="26"/>
+        </w:rPr>
+        <w:t xml:space="preserve"> Scalability and Elasticity of Distributed Database System)</w:t>
+      </w:r>
+    </w:p>
+    <w:p>
+      <w:pPr>
+        <w:rPr>
+          <w:rFonts w:ascii="Times New Roman" w:hAnsi="Times New Roman" w:cs="Times New Roman"/>
+          <w:b/>
+          <w:sz w:val="26"/>
+          <w:szCs w:val="26"/>
+        </w:rPr>
+      </w:pPr>
+      <w:r>
+        <w:rPr>
+          <w:rFonts w:ascii="Times New Roman" w:hAnsi="Times New Roman" w:cs="Times New Roman"/>
+          <w:b/>
+          <w:sz w:val="26"/>
+          <w:szCs w:val="26"/>
+        </w:rPr>
+        <w:drawing>
+          <wp:inline distT="0" distB="0" distL="0" distR="0" wp14:anchorId="140AFA73" wp14:editId="0436D051">
+            <wp:extent cx="2667000" cy="2019300"/>
+            <wp:effectExtent l="0" t="0" r="0" b="0"/>
+            <wp:docPr id="3" name="Picture 3"/>
+            <wp:cNvGraphicFramePr>
+              <a:graphicFrameLocks xmlns:a="http://schemas.openxmlformats.org/drawingml/2006/main" noChangeAspect="1"/>
+            </wp:cNvGraphicFramePr>
+            <a:graphic xmlns:a="http://schemas.openxmlformats.org/drawingml/2006/main">
+              <a:graphicData uri="http://schemas.openxmlformats.org/drawingml/2006/picture">
+                <pic:pic xmlns:pic="http://schemas.openxmlformats.org/drawingml/2006/picture">
+                  <pic:nvPicPr>
+                    <pic:cNvPr id="1" name=""/>
+                    <pic:cNvPicPr/>
+                  </pic:nvPicPr>
+                  <pic:blipFill>
+                    <a:blip r:embed="rId7"/>
+                    <a:stretch>
+                      <a:fillRect/>
+                    </a:stretch>
+                  </pic:blipFill>
+                  <pic:spPr>
+                    <a:xfrm>
+                      <a:off x="0" y="0"/>
+                      <a:ext cx="2667000" cy="2019300"/>
+                    </a:xfrm>
+                    <a:prstGeom prst="rect">
+                      <a:avLst/>
+                    </a:prstGeom>
+                  </pic:spPr>
+                </pic:pic>
+              </a:graphicData>
+            </a:graphic>
+          </wp:inline>
+        </w:drawing>
+      </w:r>
+    </w:p>
+    <w:p>
+      <w:pPr>
+        <w:rPr>
+          <w:rFonts w:ascii="Times New Roman" w:hAnsi="Times New Roman" w:cs="Times New Roman"/>
+          <w:b/>
+          <w:sz w:val="26"/>
+          <w:szCs w:val="26"/>
+        </w:rPr>
+      </w:pPr>
+      <w:r>
+        <w:rPr>
+          <w:rFonts w:ascii="Times New Roman" w:hAnsi="Times New Roman" w:cs="Times New Roman"/>
+          <w:b/>
+          <w:sz w:val="26"/>
+          <w:szCs w:val="26"/>
+        </w:rPr>
+        <w:t xml:space="preserve">HBase write latency </w:t>
+      </w:r>
+      <w:r>
+        <w:rPr>
+          <w:rFonts w:ascii="Times New Roman" w:hAnsi="Times New Roman" w:cs="Times New Roman"/>
+          <w:b/>
+          <w:sz w:val="26"/>
+          <w:szCs w:val="26"/>
+        </w:rPr>
+        <w:t xml:space="preserve">(Reference: </w:t>
+      </w:r>
+      <w:proofErr w:type="spellStart"/>
+      <w:r>
+        <w:rPr>
+          <w:rFonts w:ascii="Times New Roman" w:hAnsi="Times New Roman" w:cs="Times New Roman"/>
+          <w:b/>
+          <w:sz w:val="26"/>
+          <w:szCs w:val="26"/>
+        </w:rPr>
+        <w:t>Benchmaking</w:t>
+      </w:r>
+      <w:proofErr w:type="spellEnd"/>
+      <w:r>
+        <w:rPr>
+          <w:rFonts w:ascii="Times New Roman" w:hAnsi="Times New Roman" w:cs="Times New Roman"/>
+          <w:b/>
+          <w:sz w:val="26"/>
+          <w:szCs w:val="26"/>
+        </w:rPr>
+        <w:t xml:space="preserve"> Scalability and Elasticity of Distributed Database System)</w:t>
+      </w:r>
+    </w:p>
+    <w:p>
+      <w:pPr>
+        <w:rPr>
+          <w:rFonts w:ascii="Times New Roman" w:hAnsi="Times New Roman" w:cs="Times New Roman" w:hint="eastAsia"/>
+          <w:b/>
+          <w:sz w:val="26"/>
+          <w:szCs w:val="26"/>
+        </w:rPr>
+      </w:pPr>
+      <w:r>
+        <w:rPr>
+          <w:rFonts w:ascii="Times New Roman" w:hAnsi="Times New Roman" w:cs="Times New Roman"/>
+          <w:b/>
+          <w:sz w:val="26"/>
+          <w:szCs w:val="26"/>
+        </w:rPr>
+        <w:drawing>
+          <wp:inline distT="0" distB="0" distL="0" distR="0" wp14:anchorId="51FDEEFF" wp14:editId="15C68CC6">
+            <wp:extent cx="2590800" cy="1968500"/>
+            <wp:effectExtent l="0" t="0" r="0" b="0"/>
+            <wp:docPr id="4" name="Picture 4"/>
+            <wp:cNvGraphicFramePr>
+              <a:graphicFrameLocks xmlns:a="http://schemas.openxmlformats.org/drawingml/2006/main" noChangeAspect="1"/>
+            </wp:cNvGraphicFramePr>
+            <a:graphic xmlns:a="http://schemas.openxmlformats.org/drawingml/2006/main">
+              <a:graphicData uri="http://schemas.openxmlformats.org/drawingml/2006/picture">
+                <pic:pic xmlns:pic="http://schemas.openxmlformats.org/drawingml/2006/picture">
+                  <pic:nvPicPr>
+                    <pic:cNvPr id="1" name=""/>
+                    <pic:cNvPicPr/>
+                  </pic:nvPicPr>
+                  <pic:blipFill>
+                    <a:blip r:embed="rId8"/>
+                    <a:stretch>
+                      <a:fillRect/>
+                    </a:stretch>
+                  </pic:blipFill>
+                  <pic:spPr>
+                    <a:xfrm>
+                      <a:off x="0" y="0"/>
+                      <a:ext cx="2590800" cy="1968500"/>
+                    </a:xfrm>
+                    <a:prstGeom prst="rect">
+                      <a:avLst/>
+                    </a:prstGeom>
+                  </pic:spPr>
+                </pic:pic>
+              </a:graphicData>
+            </a:graphic>
+          </wp:inline>
+        </w:drawing>
       </w:r>
     </w:p>
     <w:sectPr>
@@ -799,9 +2043,187 @@
     </w:lvl>
   </w:abstractNum>
   <w:abstractNum w:abstractNumId="2" w15:restartNumberingAfterBreak="0">
+    <w:nsid w:val="4C9E1937"/>
+    <w:multiLevelType w:val="hybridMultilevel"/>
+    <w:tmpl w:val="643A9DD0"/>
+    <w:lvl w:ilvl="0" w:tplc="0409000F">
+      <w:start w:val="1"/>
+      <w:numFmt w:val="decimal"/>
+      <w:lvlText w:val="%1."/>
+      <w:lvlJc w:val="left"/>
+      <w:pPr>
+        <w:ind w:left="720" w:hanging="360"/>
+      </w:pPr>
+      <w:rPr>
+        <w:rFonts w:hint="default"/>
+      </w:rPr>
+    </w:lvl>
+    <w:lvl w:ilvl="1" w:tplc="04090019" w:tentative="1">
+      <w:start w:val="1"/>
+      <w:numFmt w:val="lowerLetter"/>
+      <w:lvlText w:val="%2."/>
+      <w:lvlJc w:val="left"/>
+      <w:pPr>
+        <w:ind w:left="1440" w:hanging="360"/>
+      </w:pPr>
+    </w:lvl>
+    <w:lvl w:ilvl="2" w:tplc="0409001B" w:tentative="1">
+      <w:start w:val="1"/>
+      <w:numFmt w:val="lowerRoman"/>
+      <w:lvlText w:val="%3."/>
+      <w:lvlJc w:val="right"/>
+      <w:pPr>
+        <w:ind w:left="2160" w:hanging="180"/>
+      </w:pPr>
+    </w:lvl>
+    <w:lvl w:ilvl="3" w:tplc="0409000F" w:tentative="1">
+      <w:start w:val="1"/>
+      <w:numFmt w:val="decimal"/>
+      <w:lvlText w:val="%4."/>
+      <w:lvlJc w:val="left"/>
+      <w:pPr>
+        <w:ind w:left="2880" w:hanging="360"/>
+      </w:pPr>
+    </w:lvl>
+    <w:lvl w:ilvl="4" w:tplc="04090019" w:tentative="1">
+      <w:start w:val="1"/>
+      <w:numFmt w:val="lowerLetter"/>
+      <w:lvlText w:val="%5."/>
+      <w:lvlJc w:val="left"/>
+      <w:pPr>
+        <w:ind w:left="3600" w:hanging="360"/>
+      </w:pPr>
+    </w:lvl>
+    <w:lvl w:ilvl="5" w:tplc="0409001B" w:tentative="1">
+      <w:start w:val="1"/>
+      <w:numFmt w:val="lowerRoman"/>
+      <w:lvlText w:val="%6."/>
+      <w:lvlJc w:val="right"/>
+      <w:pPr>
+        <w:ind w:left="4320" w:hanging="180"/>
+      </w:pPr>
+    </w:lvl>
+    <w:lvl w:ilvl="6" w:tplc="0409000F" w:tentative="1">
+      <w:start w:val="1"/>
+      <w:numFmt w:val="decimal"/>
+      <w:lvlText w:val="%7."/>
+      <w:lvlJc w:val="left"/>
+      <w:pPr>
+        <w:ind w:left="5040" w:hanging="360"/>
+      </w:pPr>
+    </w:lvl>
+    <w:lvl w:ilvl="7" w:tplc="04090019" w:tentative="1">
+      <w:start w:val="1"/>
+      <w:numFmt w:val="lowerLetter"/>
+      <w:lvlText w:val="%8."/>
+      <w:lvlJc w:val="left"/>
+      <w:pPr>
+        <w:ind w:left="5760" w:hanging="360"/>
+      </w:pPr>
+    </w:lvl>
+    <w:lvl w:ilvl="8" w:tplc="0409001B" w:tentative="1">
+      <w:start w:val="1"/>
+      <w:numFmt w:val="lowerRoman"/>
+      <w:lvlText w:val="%9."/>
+      <w:lvlJc w:val="right"/>
+      <w:pPr>
+        <w:ind w:left="6480" w:hanging="180"/>
+      </w:pPr>
+    </w:lvl>
+  </w:abstractNum>
+  <w:abstractNum w:abstractNumId="3" w15:restartNumberingAfterBreak="0">
     <w:nsid w:val="67F618A9"/>
     <w:multiLevelType w:val="hybridMultilevel"/>
     <w:tmpl w:val="F50C837A"/>
+    <w:lvl w:ilvl="0" w:tplc="0409000F">
+      <w:start w:val="1"/>
+      <w:numFmt w:val="decimal"/>
+      <w:lvlText w:val="%1."/>
+      <w:lvlJc w:val="left"/>
+      <w:pPr>
+        <w:ind w:left="720" w:hanging="360"/>
+      </w:pPr>
+      <w:rPr>
+        <w:rFonts w:hint="default"/>
+      </w:rPr>
+    </w:lvl>
+    <w:lvl w:ilvl="1" w:tplc="04090019">
+      <w:start w:val="1"/>
+      <w:numFmt w:val="lowerLetter"/>
+      <w:lvlText w:val="%2."/>
+      <w:lvlJc w:val="left"/>
+      <w:pPr>
+        <w:ind w:left="1440" w:hanging="360"/>
+      </w:pPr>
+    </w:lvl>
+    <w:lvl w:ilvl="2" w:tplc="0409001B">
+      <w:start w:val="1"/>
+      <w:numFmt w:val="lowerRoman"/>
+      <w:lvlText w:val="%3."/>
+      <w:lvlJc w:val="right"/>
+      <w:pPr>
+        <w:ind w:left="2160" w:hanging="180"/>
+      </w:pPr>
+    </w:lvl>
+    <w:lvl w:ilvl="3" w:tplc="0409000F" w:tentative="1">
+      <w:start w:val="1"/>
+      <w:numFmt w:val="decimal"/>
+      <w:lvlText w:val="%4."/>
+      <w:lvlJc w:val="left"/>
+      <w:pPr>
+        <w:ind w:left="2880" w:hanging="360"/>
+      </w:pPr>
+    </w:lvl>
+    <w:lvl w:ilvl="4" w:tplc="04090019" w:tentative="1">
+      <w:start w:val="1"/>
+      <w:numFmt w:val="lowerLetter"/>
+      <w:lvlText w:val="%5."/>
+      <w:lvlJc w:val="left"/>
+      <w:pPr>
+        <w:ind w:left="3600" w:hanging="360"/>
+      </w:pPr>
+    </w:lvl>
+    <w:lvl w:ilvl="5" w:tplc="0409001B" w:tentative="1">
+      <w:start w:val="1"/>
+      <w:numFmt w:val="lowerRoman"/>
+      <w:lvlText w:val="%6."/>
+      <w:lvlJc w:val="right"/>
+      <w:pPr>
+        <w:ind w:left="4320" w:hanging="180"/>
+      </w:pPr>
+    </w:lvl>
+    <w:lvl w:ilvl="6" w:tplc="0409000F" w:tentative="1">
+      <w:start w:val="1"/>
+      <w:numFmt w:val="decimal"/>
+      <w:lvlText w:val="%7."/>
+      <w:lvlJc w:val="left"/>
+      <w:pPr>
+        <w:ind w:left="5040" w:hanging="360"/>
+      </w:pPr>
+    </w:lvl>
+    <w:lvl w:ilvl="7" w:tplc="04090019" w:tentative="1">
+      <w:start w:val="1"/>
+      <w:numFmt w:val="lowerLetter"/>
+      <w:lvlText w:val="%8."/>
+      <w:lvlJc w:val="left"/>
+      <w:pPr>
+        <w:ind w:left="5760" w:hanging="360"/>
+      </w:pPr>
+    </w:lvl>
+    <w:lvl w:ilvl="8" w:tplc="0409001B" w:tentative="1">
+      <w:start w:val="1"/>
+      <w:numFmt w:val="lowerRoman"/>
+      <w:lvlText w:val="%9."/>
+      <w:lvlJc w:val="right"/>
+      <w:pPr>
+        <w:ind w:left="6480" w:hanging="180"/>
+      </w:pPr>
+    </w:lvl>
+  </w:abstractNum>
+  <w:abstractNum w:abstractNumId="4" w15:restartNumberingAfterBreak="0">
+    <w:nsid w:val="7D2124DC"/>
+    <w:multiLevelType w:val="hybridMultilevel"/>
+    <w:tmpl w:val="6AA0F9FE"/>
     <w:lvl w:ilvl="0" w:tplc="0409000F">
       <w:start w:val="1"/>
       <w:numFmt w:val="decimal"/>
@@ -891,10 +2313,16 @@
     <w:abstractNumId w:val="1"/>
   </w:num>
   <w:num w:numId="2">
-    <w:abstractNumId w:val="2"/>
+    <w:abstractNumId w:val="3"/>
   </w:num>
   <w:num w:numId="3">
     <w:abstractNumId w:val="0"/>
+  </w:num>
+  <w:num w:numId="4">
+    <w:abstractNumId w:val="4"/>
+  </w:num>
+  <w:num w:numId="5">
+    <w:abstractNumId w:val="2"/>
   </w:num>
 </w:numbering>
 </file>

</xml_diff>